<commit_message>
🚀 Automatische Aktualisierung des SEO-Projekts
</commit_message>
<xml_diff>
--- a/output/final/seo_report.docx
+++ b/output/final/seo_report.docx
@@ -49,7 +49,145 @@
         <w:pStyle w:val="BodyText"/>
       </w:pPr>
       <w:r>
-        <w:t xml:space="preserve">### SEO-Analysebericht für die Webseite der Praxis RÜ Zahnspange</w:t>
+        <w:t xml:space="preserve">### SEO-Analysebericht</w:t>
+      </w:r>
+      <w:r>
+        <w:t xml:space="preserve"> </w:t>
+      </w:r>
+      <w:r>
+        <w:t xml:space="preserve">#### 1) Keyword-Dichte und mögliche fehlende Keywords</w:t>
+      </w:r>
+      <w:r>
+        <w:t xml:space="preserve"> </w:t>
+      </w:r>
+      <w:r>
+        <w:t xml:space="preserve">- **Keyword-Dichte**: Der Text enthält eine Vielzahl relevanter Begriffe und Phrasen wie „Zahnspange“, „kieferorthopädische Behandlungen“, „Zahnfehlstellungen“ und „Lächeln“. Die Dichte dieser Keywords ist jedoch ungleichmäßig verteilt, und es fehlt eine gezielte Integration der vorgeschlagenen Google Ads Keywords.</w:t>
+      </w:r>
+      <w:r>
+        <w:t xml:space="preserve"> </w:t>
+      </w:r>
+      <w:r>
+        <w:t xml:space="preserve">- **Mögliche fehlende Keywords**:</w:t>
+      </w:r>
+      <w:r>
+        <w:t xml:space="preserve"> </w:t>
+      </w:r>
+      <w:r>
+        <w:t xml:space="preserve">- Einige relevante Keywords aus den Google Ads Vorschlägen wie „Zahnzusatzversicherung bei Kindern“, „Retainer Kosten“ und „Kieferfehlstellung“ sind nicht explizit im Text vertreten oder nur sehr allgemein behandelt. Sie könnten spezifischer eingeplant werden, um die Sichtbarkeit in Suchmaschinen zu erhöhen.</w:t>
+      </w:r>
+      <w:r>
+        <w:t xml:space="preserve"> </w:t>
+      </w:r>
+      <w:r>
+        <w:t xml:space="preserve">- Die Begriffe „Invisalign“ und „Zahnspangen Englisch“ könnten besser in den Kontext eingefügt werden, um Suchanfragen internationaler oder englischsprachiger Nutzer abzudecken.</w:t>
+      </w:r>
+      <w:r>
+        <w:t xml:space="preserve"> </w:t>
+      </w:r>
+      <w:r>
+        <w:t xml:space="preserve">#### 2) Tonalität und Stil in Bezug auf SEO</w:t>
+      </w:r>
+      <w:r>
+        <w:t xml:space="preserve"> </w:t>
+      </w:r>
+      <w:r>
+        <w:t xml:space="preserve">- **Tonalität**: Der Stil ist professionell, freundlich und einladend, was positiv für potenzielle Patienten ist. Der Text spricht direkt die Bedürfnisse der Zielgruppe an und betont die Vorteile selbstbewusster, gesunder Zähne.</w:t>
+      </w:r>
+      <w:r>
+        <w:t xml:space="preserve"> </w:t>
+      </w:r>
+      <w:r>
+        <w:t xml:space="preserve">- **SEO-Aspekte**: Die Verwendung von natursprachlichen Formulierungen ist gut, könnte jedoch durch den Einsatz von mehr Schlüsselwörtern und Phrasen mit höherem Suchvolumen optimiert werden. Es wäre vorteilhaft, Handlungsaufforderungen (Call-to-Action) klarer zu kennzeichnen und stärker zu integrieren.</w:t>
+      </w:r>
+      <w:r>
+        <w:t xml:space="preserve"> </w:t>
+      </w:r>
+      <w:r>
+        <w:t xml:space="preserve">#### 3) Offensichtliche inhaltliche Lücken</w:t>
+      </w:r>
+      <w:r>
+        <w:t xml:space="preserve"> </w:t>
+      </w:r>
+      <w:r>
+        <w:t xml:space="preserve">- **Frühzeitige Interventionen**: Während die Bedeutung früher Interventionen angesprochen wird, fehlen spezifische Informationen über durchschnittliche Altersstufen und verwandte Kosten, die Eltern helfen könnten, Entscheidungen zu treffen.</w:t>
+      </w:r>
+      <w:r>
+        <w:t xml:space="preserve"> </w:t>
+      </w:r>
+      <w:r>
+        <w:t xml:space="preserve">- **Finanzierung und Versicherung**: Der Finanzierungsaspekt wird kurz erwähnt, jedoch wäre eine detailliertere Erklärung über die Möglichkeiten der Kostenübernahme und spezifischer Versicherungsmöglichkeiten von Vorteil. Dies könnte potenzielle Kunden stärker ansprechen und Vertrauen schaffen.</w:t>
+      </w:r>
+      <w:r>
+        <w:t xml:space="preserve"> </w:t>
+      </w:r>
+      <w:r>
+        <w:t xml:space="preserve">- **Patientenerfahrungen**: Erfahrungsberichte oder Testimonials könnten die Glaubwürdigkeit und das Vertrauen in die Praxis erheblich steigern, was sowohl für die Conversion als auch für SEO wichtig ist.</w:t>
+      </w:r>
+      <w:r>
+        <w:t xml:space="preserve"> </w:t>
+      </w:r>
+      <w:r>
+        <w:t xml:space="preserve">- **Blogs oder Ressourcen**: Inhalte zu häufigen Fragen zu Zahnspangen, Pflege-Anleitungen für Retainer oder Tipps zu einer besseren Mundhygiene könnten in Form eines Blogs oder einer Wissensdatenbank hinzugefügt werden, um die Sichtbarkeit in den organischen Suchergebnissen zu erhöhen und Nutzer langfristig auf der Seite zu halten.</w:t>
+      </w:r>
+      <w:r>
+        <w:t xml:space="preserve"> </w:t>
+      </w:r>
+      <w:r>
+        <w:t xml:space="preserve">### Fazit</w:t>
+      </w:r>
+      <w:r>
+        <w:t xml:space="preserve"> </w:t>
+      </w:r>
+      <w:r>
+        <w:t xml:space="preserve">Die Webseite hat eine solide Basis, um potenzielle Patienten anzuziehen. Durch gezielte Integration relevanter Keywords, Optimierung der Tonalität und Abdeckung inhaltlicher Lücken kann die SEO-Performance verbessert werden, was zu einer höheren Sichtbarkeit und letztlich mehr Terminvereinbarungen führen würde. Eine regelmäßige Aktualisierung der Inhalte könnte zudem dazu beitragen, das Interesse potenzieller Patienten über aktuelle Trends und Entwicklungen in der Kieferorthopädie aufrechtzuerhalten.</w:t>
+      </w:r>
+    </w:p>
+    <w:p>
+      <w:pPr>
+        <w:pStyle w:val="BodyText"/>
+      </w:pPr>
+      <w:r>
+        <w:t xml:space="preserve">Erklärung der Verbesserungen:</w:t>
+      </w:r>
+    </w:p>
+    <w:p>
+      <w:pPr>
+        <w:pStyle w:val="BodyText"/>
+      </w:pPr>
+      <w:r>
+        <w:t xml:space="preserve">1) Der optimierte Text enthält präzisere Formulierungen, verstärkt die Klarheit und Lesbarkeit und verwendet gezielt relevante Schlüsselbegriffe wie "Behandlungsspektrum", "gesunde Mundgesundheit" und "individualisierte Behandlungspläne". Zudem wurden einige Abschnitte ausführlicher gestaltet, was die Vertrauenswürdigkeit erhöht.</w:t>
+      </w:r>
+      <w:r>
+        <w:t xml:space="preserve"> </w:t>
+      </w:r>
+      <w:r>
+        <w:t xml:space="preserve">2) Diese Verbesserungen sind aus SEO-Sicht hilfreich, da sie die Relevanz der Inhalte für Suchanfragen erhöhen, die Nutzererfahrung verbessern und die Wahrscheinlichkeit steigern, dass die Seite von Suchmaschinen höher eingestuft wird. Klare Ansagen und informative Inhalte führen zu einer längeren Verweildauer der Nutzer auf der Seite, was wiederum die Suchmaschinenrankings positiv beeinflusst.</w:t>
+      </w:r>
+    </w:p>
+    <w:p>
+      <w:pPr>
+        <w:pStyle w:val="Heading2"/>
+      </w:pPr>
+      <w:bookmarkStart w:id="22" w:name="httpswww.rue-zahnspange.dezahnspangen"/>
+      <w:r>
+        <w:t xml:space="preserve">2. https://www.rue-zahnspange.de/zahnspangen</w:t>
+      </w:r>
+      <w:bookmarkEnd w:id="22"/>
+    </w:p>
+    <w:p>
+      <w:pPr>
+        <w:pStyle w:val="FirstParagraph"/>
+      </w:pPr>
+      <w:r>
+        <w:t xml:space="preserve">Analyse des Originaltexts:</w:t>
+      </w:r>
+    </w:p>
+    <w:p>
+      <w:pPr>
+        <w:pStyle w:val="BodyText"/>
+      </w:pPr>
+      <w:r>
+        <w:t xml:space="preserve">### SEO-Analysebericht</w:t>
       </w:r>
       <w:r>
         <w:t xml:space="preserve"> </w:t>
@@ -61,31 +199,31 @@
         <w:t xml:space="preserve"> </w:t>
       </w:r>
       <w:r>
-        <w:t xml:space="preserve">- **Keyword-Dichte**: Der Text enthält viele relevante Keywords wie „Zahnspange“, „kinderfreundlich“, „kinder“, „Zahnfehlstellungen“, „kieferorthopädische Behandlungen“ und „ästhetisches Lächeln“. Allerdings könnte die Dichte variieren und eine gezielte Integration der Keywords ist erforderlich, um eine optimale Sichtbarkeit zu garantieren.</w:t>
-      </w:r>
-      <w:r>
-        <w:t xml:space="preserve"> </w:t>
-      </w:r>
-      <w:r>
-        <w:t xml:space="preserve">- **Mögliche fehlende Keywords**:</w:t>
-      </w:r>
-      <w:r>
-        <w:t xml:space="preserve"> </w:t>
-      </w:r>
-      <w:r>
-        <w:t xml:space="preserve">- **Lokale Keywords**: Die genannten Google Ads Keyword-Vorschläge wie "kfo essen", "zahnärzte essen rüttenscheid" sollten deutlicher erwähnt und in den Text eingebaut werden, um die lokale SEO zu stärken.</w:t>
-      </w:r>
-      <w:r>
-        <w:t xml:space="preserve"> </w:t>
-      </w:r>
-      <w:r>
-        <w:t xml:space="preserve">- **Zielgruppenansprache**: Mehr Fokus auf spezifische Begriffe wie „Zahnzusatzversicherung für Kinder“ oder „Retainer Kosten“ kann helfen, diese Zielgruppe besser anzusprechen.</w:t>
-      </w:r>
-      <w:r>
-        <w:t xml:space="preserve"> </w:t>
-      </w:r>
-      <w:r>
-        <w:t xml:space="preserve">- **FAQs**: Eine erweiterte FAQ-Sektion, die gezielt auf häufige Fragen eingeht, könnte zusätzlich relevante Keywords integrieren und die Sichtbarkeit erhöhen.</w:t>
+        <w:t xml:space="preserve">- **Keyword-Dichte:** Der Text enthält eine Vielzahl von Begriffen, die sich auf Zahnspangen und kieferorthopädische Behandlungen beziehen. Hauptkeywords sind Begriffe wie "Zahnspange", "Brackets", "Retainer" und "kieferorthopädische Behandlung". Die Häufigkeit dieser Begriffe ist jedoch nicht unbedingt optimal. Eine gezielte Platzierung von Keywords wie „Kieferorthopädie“, „Zahnkorrektur“, „unsichtbare Zahnspangen“ könnte die Sichtbarkeit verbessern.</w:t>
+      </w:r>
+      <w:r>
+        <w:t xml:space="preserve"> </w:t>
+      </w:r>
+      <w:r>
+        <w:t xml:space="preserve">- **Mögliche fehlende Keywords:** Einige relevante Keywords aus den Google Ads Vorschlägen werden nicht behandelt. Dazu gehören:</w:t>
+      </w:r>
+      <w:r>
+        <w:t xml:space="preserve"> </w:t>
+      </w:r>
+      <w:r>
+        <w:t xml:space="preserve">- „Retainer Kosten“: Dieser Aspekt könnte in den Text integriert werden, um spezifische Fragen von Nutzern zu beantworten.</w:t>
+      </w:r>
+      <w:r>
+        <w:t xml:space="preserve"> </w:t>
+      </w:r>
+      <w:r>
+        <w:t xml:space="preserve">- „Kieferfehlstellung“: Ein expliziter Abschnitt über die Problematik und deren Behandlung könnte für SEO von Vorteil sein.</w:t>
+      </w:r>
+      <w:r>
+        <w:t xml:space="preserve"> </w:t>
+      </w:r>
+      <w:r>
+        <w:t xml:space="preserve">- „Zahnzusatzversicherung“: Informationen hierzu könnten potenzielle Patienten ansprechen, die sich über Kosten und Versicherung informieren wollen.</w:t>
       </w:r>
       <w:r>
         <w:t xml:space="preserve"> </w:t>
@@ -97,19 +235,13 @@
         <w:t xml:space="preserve"> </w:t>
       </w:r>
       <w:r>
-        <w:t xml:space="preserve">- **Tonalität**: Der Text hat eine freundliche, informierende und einladende Tonalität, die gut zu einer Zahnarztpraxis passt. Diese Ansprache ist positiv, da sie den Patienten ein Gefühl von Vertrauen und Sicherheit vermittelt.</w:t>
-      </w:r>
-      <w:r>
-        <w:t xml:space="preserve"> </w:t>
-      </w:r>
-      <w:r>
-        <w:t xml:space="preserve">- **Stil**: Der Stil ist klar und prägnant, jedoch könnte er in einigen Teilen spezifischer werden, um bestimmte Dienstleistungen hervorzuheben. Ein ausgewogenerer Einsatz von Keywords in den Überschriften und Absätzen könnte dazu beitragen, die Auffindbarkeit der Webseite in Suchmaschinen zu verbessern.</w:t>
-      </w:r>
-      <w:r>
-        <w:t xml:space="preserve"> </w:t>
-      </w:r>
-      <w:r>
-        <w:t xml:space="preserve">- **Optimierung für Suchmaschinen**: Die Nutzung von H1, H2 und H3-Tags sollte klar strukturiert und mit relevanten Keywords versehen werden. Zudem sollten die Meta-Titel und -Beschreibungen ähnlich optimiert werden.</w:t>
+        <w:t xml:space="preserve">- **Tonalität:** Der Text ist professionell und informativ, was für eine Zahnarztpraxis angemessen ist. Er vermittelt Vertrauen und Fachwissen. Die Verwendung von Handlungsempfehlungen ("Vereinbaren Sie jetzt Ihr unverbindliches Beratungsgespräch") ist positiv und fördert die Conversion.</w:t>
+      </w:r>
+      <w:r>
+        <w:t xml:space="preserve"> </w:t>
+      </w:r>
+      <w:r>
+        <w:t xml:space="preserve">- **Stil:** Der Stil ist klar und strukturiert, wobei die verschiedene Behandlungsarten verständlich erklärt werden. Für SEO-Zwecke könnte der Text jedoch stimulierendere und emotionalere Sprache nutzen, um die Leser stärker zu engagieren (z.B. durch Geschichten von Behandlungserfolgen). Auch die Verwendung von Fragen könnte helfen, die Interaktion zu steigern.</w:t>
       </w:r>
       <w:r>
         <w:t xml:space="preserve"> </w:t>
@@ -121,37 +253,37 @@
         <w:t xml:space="preserve"> </w:t>
       </w:r>
       <w:r>
-        <w:t xml:space="preserve">- **Fehlende Inhalte über lokale Empfehlungen**: Informationen zu umliegenden Schulen oder Gemeinschaften, die für Eltern und Kinder von Interesse sein könnten, fehlen. Eine nähere Verbindung zur Region könnte das lokale Ranking stärken.</w:t>
-      </w:r>
-      <w:r>
-        <w:t xml:space="preserve"> </w:t>
-      </w:r>
-      <w:r>
-        <w:t xml:space="preserve">- **Detailliertere Informationen zu Behandlungen und Preisgestaltung**: Genauer Informationen zu Behandlungen wie Kosten für verschiedene Zahnspangenarten (z.B. unsichtbare Aligner vs. traditionelle Brackets), könnten Patienten helfen, Entscheidungen basierend auf Budget und Bedürfnissen zu treffen.</w:t>
-      </w:r>
-      <w:r>
-        <w:t xml:space="preserve"> </w:t>
-      </w:r>
-      <w:r>
-        <w:t xml:space="preserve">- **Patientenerfahrungen oder Testimonials**: Die Erwähnung von Erfolgsgeschichten oder Erfahrungsberichten könnte potenziellen Patienten helfen, Vertrauen zu gewinnen.</w:t>
-      </w:r>
-      <w:r>
-        <w:t xml:space="preserve"> </w:t>
-      </w:r>
-      <w:r>
-        <w:t xml:space="preserve">- **Sichtbarkeit der Kontaktinformationen**: Die Auffindbarkeit von Kontaktinformationen und Buchungsoptionen könnte verbessert werden, um den Besuchern eine unmittelbare Handlung zu ermöglichen.</w:t>
-      </w:r>
-      <w:r>
-        <w:t xml:space="preserve"> </w:t>
-      </w:r>
-      <w:r>
-        <w:t xml:space="preserve">### Zusammenfassung</w:t>
-      </w:r>
-      <w:r>
-        <w:t xml:space="preserve"> </w:t>
-      </w:r>
-      <w:r>
-        <w:t xml:space="preserve">Insgesamt hat die Webseite der Praxis RÜ Zahnspange eine solide Grundlage, benötigt jedoch Optimierungen in der Keyword-Integration, der Strukturierung des Inhalts sowie der Berücksichtigung lokaler Aspekte. Die Anpassungen in diesen Bereichen könnten dazu führen, dass die Webseite sowohl für Suchmaschinen besser sichtbar wird als auch für potenzielle Patienten attraktiver ist. Eine regelmäßige Überprüfung und Aktualisierung des Inhalts sowie eine umfassende lokale SEO-Strategie sind ebenfalls empfehlenswert.</w:t>
+        <w:t xml:space="preserve">- **Fehlende Detailinformationen:** Der Text liefert zwar allgemeine Informationen über verschiedene Arten von Zahnspangen, lässt jedoch spezifische Details wie Preise, Anwendungsgebiete, Behandlungsschritte und Patientenerfahrungen vermissen. Das Hinzufügen dieser Details könnte für potenzielle Kunden entscheidend sein.</w:t>
+      </w:r>
+      <w:r>
+        <w:t xml:space="preserve"> </w:t>
+      </w:r>
+      <w:r>
+        <w:t xml:space="preserve">- **Patientenbildung:** Blogartikel oder FAQ-Sektionen könnten zusätzliche Erklärungen zu Themen wie Behandlungsdauer, Pflege der Zahnspangen und Nachsorge bieten.</w:t>
+      </w:r>
+      <w:r>
+        <w:t xml:space="preserve"> </w:t>
+      </w:r>
+      <w:r>
+        <w:t xml:space="preserve">- **Zielgruppenansprache:** Während der Text auf Erwachsene und Kinder abzielt, könnte noch stärker differenziert werden, indem spezifische Vorteile und Erfahrungsberichte für verschiedene Altersgruppen besonders hervorgehoben werden.</w:t>
+      </w:r>
+      <w:r>
+        <w:t xml:space="preserve"> </w:t>
+      </w:r>
+      <w:r>
+        <w:t xml:space="preserve">- **SEO-Optimierung:** Interne Verlinkungen zu relevanten Unterseiten oder Blogbeiträgen könnten die SEO-Wirkung verstärken. Externe Links zu anerkannten zahnmedizinischen Institutionen könnten die Autorität erhöhen.</w:t>
+      </w:r>
+      <w:r>
+        <w:t xml:space="preserve"> </w:t>
+      </w:r>
+      <w:r>
+        <w:t xml:space="preserve">### Fazit:</w:t>
+      </w:r>
+      <w:r>
+        <w:t xml:space="preserve"> </w:t>
+      </w:r>
+      <w:r>
+        <w:t xml:space="preserve">Die Webseite hat eine solide Basis in Bezug auf die Präsentation von Behandlungsmöglichkeiten, benötigt jedoch Optimierungen in der Keyword-Dichte, Stil und Content-Vielfalt. Eine stärkere Fokussierung auf spezifische Keywords und themenrelevante Inhalte könnte die Sichtbarkeit in den Suchergebnissen und die Nutzerbindung verbessern.</w:t>
       </w:r>
     </w:p>
     <w:p>
@@ -167,24 +299,24 @@
         <w:pStyle w:val="BodyText"/>
       </w:pPr>
       <w:r>
-        <w:t xml:space="preserve">1) Der neue optimierte Text bietet eine präzisere und ansprechendere Ausdrucksweise, verbessert die Lesbarkeit und produziert eine klare Struktur mit einem stärkeren Fokus auf die Vorteile der Behandlungen, die Expertise des Praxisteams sowie den Behandlungsablauf. Zudem wurden relevante Schlüsselwörter strategisch integriert, um die Auffindbarkeit in Suchmaschinen zu erhöhen.</w:t>
-      </w:r>
-      <w:r>
-        <w:t xml:space="preserve"> </w:t>
-      </w:r>
-      <w:r>
-        <w:t xml:space="preserve">2) Aus SEO-Sicht ist dies hilfreich, da eine klare und relevante Kommunikation die Nutzererfahrung verbessert, was zu längeren Verweildauern auf der Seite führen kann. Die Verwendung von Schlüsselwörtern steigert die Sichtbarkeit in Suchmaschinen und erhöht somit die Chance, dass potenzielle Patienten die Praxis finden und ansprechen.</w:t>
+        <w:t xml:space="preserve">1) Der Text wurde verbessert durch die Verwendung präziserer und ansprechendere Formulierungen, eine klarere Struktur sowie das gezielte Einfügen von relevanten Keywords und Phrasen. Es wurde darauf geachtet, Fachterminologie zu nutzen und den Nutzen der Behandlungen für die Zielgruppe hervorzuheben.</w:t>
+      </w:r>
+      <w:r>
+        <w:t xml:space="preserve"> </w:t>
+      </w:r>
+      <w:r>
+        <w:t xml:space="preserve">2) Diese Verbesserungen sind aus SEO-Sicht hilfreich, da sie die Lesbarkeit und Benutzererfahrung erhöhen, relevante Keywords für Suchmaschinen hervorheben und somit die Sichtbarkeit in den Suchergebnissen verbessern. Eine klare Ansprache der Zielgruppe und deren Bedürfnisse steigert die Chancen auf höhere Conversion-Raten.</w:t>
       </w:r>
     </w:p>
     <w:p>
       <w:pPr>
         <w:pStyle w:val="Heading2"/>
       </w:pPr>
-      <w:bookmarkStart w:id="22" w:name="httpswww.rue-zahnspange.dezahnspangen"/>
-      <w:r>
-        <w:t xml:space="preserve">2. https://www.rue-zahnspange.de/zahnspangen</w:t>
-      </w:r>
-      <w:bookmarkEnd w:id="22"/>
+      <w:bookmarkStart w:id="23" w:name="X6ba7732a0b7f6aac07bd0537472bbad06ccf2ca"/>
+      <w:r>
+        <w:t xml:space="preserve">3. https://www.rue-zahnspange.de/behandlungsablauf</w:t>
+      </w:r>
+      <w:bookmarkEnd w:id="23"/>
     </w:p>
     <w:p>
       <w:pPr>
@@ -199,7 +331,283 @@
         <w:pStyle w:val="BodyText"/>
       </w:pPr>
       <w:r>
-        <w:t xml:space="preserve">### SEO-Analysebericht für die Webseite</w:t>
+        <w:t xml:space="preserve">### SEO-Analysebericht</w:t>
+      </w:r>
+      <w:r>
+        <w:t xml:space="preserve"> </w:t>
+      </w:r>
+      <w:r>
+        <w:t xml:space="preserve">#### 1) Keyword-Dichte / mögliche fehlende Keywords</w:t>
+      </w:r>
+      <w:r>
+        <w:t xml:space="preserve"> </w:t>
+      </w:r>
+      <w:r>
+        <w:t xml:space="preserve">- **Keyword-Dichte:** Der aktuelle Inhalt der Webseite verwendet spezifische Begriffe wie "Behandlung", "Zahnschiene", "Zahnspange" und "Behandlungsplan". Die entsprechenden Keywords sind jedoch nicht durchgängig im Text vorhanden, und es fehlt an Variation.</w:t>
+      </w:r>
+      <w:r>
+        <w:t xml:space="preserve"> </w:t>
+      </w:r>
+      <w:r>
+        <w:t xml:space="preserve">- **Fehlende Keywords:** Eine Integration von Schlüsselbegriffen aus den Google Ads Vorschlägen könnte den SEO-Wert der Seite steigern. Insbesondere:</w:t>
+      </w:r>
+      <w:r>
+        <w:t xml:space="preserve"> </w:t>
+      </w:r>
+      <w:r>
+        <w:t xml:space="preserve">- **"Kieferorthopädie"** und Variation (z. B. "kieferorthopädische Behandlung", "Kieferorthopäden")</w:t>
+      </w:r>
+      <w:r>
+        <w:t xml:space="preserve"> </w:t>
+      </w:r>
+      <w:r>
+        <w:t xml:space="preserve">- **"Invisalign"**: Erfahrung oder Vergleiche mit anderen Behandlungsmethoden (z. B. „unsichtbare Zahnschiene“)</w:t>
+      </w:r>
+      <w:r>
+        <w:t xml:space="preserve"> </w:t>
+      </w:r>
+      <w:r>
+        <w:t xml:space="preserve">- **„Retainer Kosten“ und „Retainer Zähne“**: Eine detaillierte Erklärung zu Preisen und Arten von Retainern könnte wertvoll sein.</w:t>
+      </w:r>
+      <w:r>
+        <w:t xml:space="preserve"> </w:t>
+      </w:r>
+      <w:r>
+        <w:t xml:space="preserve">- **Lokal-SEO:** Optimierung durch den Hinweis auf den Standort (z. B. „zahnärztliche Behandlung in Essen“), ist besonders bei geografisch orientierten Keywords wie „zahnärzte essen rüttenscheid“ relevant.</w:t>
+      </w:r>
+      <w:r>
+        <w:t xml:space="preserve"> </w:t>
+      </w:r>
+      <w:r>
+        <w:t xml:space="preserve">#### 2) Tonalität und Stil in Bezug auf SEO</w:t>
+      </w:r>
+      <w:r>
+        <w:t xml:space="preserve"> </w:t>
+      </w:r>
+      <w:r>
+        <w:t xml:space="preserve">- **Tonalität:** Die Verwendung einer einladenden und professionellen Sprache ist positiv. Die Tonalität spricht sowohl potentielle Patienten als auch Eltern an, was für Vertrauen sorgt.</w:t>
+      </w:r>
+      <w:r>
+        <w:t xml:space="preserve"> </w:t>
+      </w:r>
+      <w:r>
+        <w:t xml:space="preserve">- **SEO-Eignung:** Der Text ist eher informativ, könnte aber durch die Integration von Keywords geschärft werden. Die Verwendung von Absätzen mit klaren Überschriften (H2, H3) könnte die Lesbarkeit verbessern und die Relevanz für Suchmaschinen erhöhen.</w:t>
+      </w:r>
+      <w:r>
+        <w:t xml:space="preserve"> </w:t>
+      </w:r>
+      <w:r>
+        <w:t xml:space="preserve">#### 3) Offensichtliche inhaltliche Lücken</w:t>
+      </w:r>
+      <w:r>
+        <w:t xml:space="preserve"> </w:t>
+      </w:r>
+      <w:r>
+        <w:t xml:space="preserve">- **Detailinformationen:** Es fehlen klare Informationen über die Kosten und Anwendungsparameter verschiedener Behandlungen und Geräte (z. B. Retainer oder verschiedene Arten von Zahnspangen).</w:t>
+      </w:r>
+      <w:r>
+        <w:t xml:space="preserve"> </w:t>
+      </w:r>
+      <w:r>
+        <w:t xml:space="preserve">- **Patienteninformationen:** Ein Abschnitt mit häufig gestellten Fragen (FAQ) könnte die Webseite für Suchanfragen relevanter machen und zusätzlich Informationen liefern, die potenzielle Patienten interessieren (z. B. "Wie lange dauert die Behandlung?", "Was passiert, wenn ich die Tragezeiten nicht einhalte?").</w:t>
+      </w:r>
+      <w:r>
+        <w:t xml:space="preserve"> </w:t>
+      </w:r>
+      <w:r>
+        <w:t xml:space="preserve">- **Testimonials oder Erfahrungsberichte:** Das Hinzufügen von Testimonials könnte das Vertrauen in die Dienstleistungen erhöhen und könnte in SEO Rankings von Vorteil sein, da sie relevante und authentische Inhalte bieten.</w:t>
+      </w:r>
+      <w:r>
+        <w:t xml:space="preserve"> </w:t>
+      </w:r>
+      <w:r>
+        <w:t xml:space="preserve">- **Blog- oder Artikelbereich:** Eine Sektion mit informativen Artikeln über zahnmedizinische Themen könnte das Engagement erhöhen und die Sichtbarkeit in Suchmaschinen verbessern.</w:t>
+      </w:r>
+      <w:r>
+        <w:t xml:space="preserve"> </w:t>
+      </w:r>
+      <w:r>
+        <w:t xml:space="preserve">### Fazit</w:t>
+      </w:r>
+      <w:r>
+        <w:t xml:space="preserve"> </w:t>
+      </w:r>
+      <w:r>
+        <w:t xml:space="preserve">Die Webseite hat eine solide Grundlage, aber durch die gezielte Optimierung der Keyword-Nutzung, das Schließen inhaltlicher Lücken und die Verbesserung der Struktur kann die SEO-Performance erheblich gesteigert werden. Insbesondere die Ausrichtung auf lokale Suchanfragen und die Bereitstellung nützlicher Informationen für die Nutzer sollten Priorität haben.</w:t>
+      </w:r>
+    </w:p>
+    <w:p>
+      <w:pPr>
+        <w:pStyle w:val="BodyText"/>
+      </w:pPr>
+      <w:r>
+        <w:t xml:space="preserve">Erklärung der Verbesserungen:</w:t>
+      </w:r>
+    </w:p>
+    <w:p>
+      <w:pPr>
+        <w:pStyle w:val="BodyText"/>
+      </w:pPr>
+      <w:r>
+        <w:t xml:space="preserve">1) Der optimierte Text enthält präzisere Formulierungen, wodurch die Lesbarkeit und Verständlichkeit erhöht wird. Außerdem wurden relevante Keywords wie "zahnärztliche Zusatzversicherungen" und eine spezifische Standortangabe ("in Essen-Rüttenscheid") hinzugefügt, was die lokale Auffindbarkeit verbessert. Des Weiteren werden einige Begriffe wie "Therapie" und "zahnärztliche Versorgung" verwendet, die eine bessere Zielgruppenansprache ermöglichen.</w:t>
+      </w:r>
+      <w:r>
+        <w:t xml:space="preserve"> </w:t>
+      </w:r>
+      <w:r>
+        <w:t xml:space="preserve">2) Aus SEO-Sicht verbessert sich die Auffindbarkeit in Suchmaschinen durch relevante Keywords und lokale Verankerung. Die verbesserte Lesbarkeit steigert die Nutzererfahrung, was zu längeren Verweildauern auf der Seite führen und somit das Ranking erhöhen kann. Eine klare Ansprache und informative Inhalte fördern zudem die Wahrscheinlichkeit von Interaktionen und Anfragen.</w:t>
+      </w:r>
+    </w:p>
+    <w:p>
+      <w:pPr>
+        <w:pStyle w:val="Heading2"/>
+      </w:pPr>
+      <w:bookmarkStart w:id="24" w:name="httpswww.rue-zahnspange.deerwachsene"/>
+      <w:r>
+        <w:t xml:space="preserve">4. https://www.rue-zahnspange.de/erwachsene</w:t>
+      </w:r>
+      <w:bookmarkEnd w:id="24"/>
+    </w:p>
+    <w:p>
+      <w:pPr>
+        <w:pStyle w:val="FirstParagraph"/>
+      </w:pPr>
+      <w:r>
+        <w:t xml:space="preserve">Analyse des Originaltexts:</w:t>
+      </w:r>
+    </w:p>
+    <w:p>
+      <w:pPr>
+        <w:pStyle w:val="BodyText"/>
+      </w:pPr>
+      <w:r>
+        <w:t xml:space="preserve">### SEO-Analysebericht</w:t>
+      </w:r>
+      <w:r>
+        <w:t xml:space="preserve"> </w:t>
+      </w:r>
+      <w:r>
+        <w:t xml:space="preserve">#### 1) Keyword-Dichte / mögliche fehlende Keywords</w:t>
+      </w:r>
+      <w:r>
+        <w:t xml:space="preserve"> </w:t>
+      </w:r>
+      <w:r>
+        <w:t xml:space="preserve">- **Keyword-Dichte**: Der aktuelle Text enthält viele relevante Keywords, die im Kontext der klaren Aligner und Kieferorthopädie stehen. Jedoch könnten häufigere Begriffe, die spezifischere Suchanfragen abdecken, besser integriert werden. Keywords wie "Invisalign", "Zahnspangen", "retainer" und "Kieferorthopädie" könnten in den Fließtext eingearbeitet werden, um die Relevanz zu erhöhen.</w:t>
+      </w:r>
+      <w:r>
+        <w:t xml:space="preserve"> </w:t>
+      </w:r>
+      <w:r>
+        <w:t xml:space="preserve">- **Fehlende Keywords**: Einige der Google Ads Vorschläge werden nicht ausreichend abgedeckt. Insbesondere Begriffe wie "Invisalign Erfahrung", "Zahnärzte", "Retainer Kosten" sowie spezifische lokale Begriffe (z.B. "KFO Essen") könnten in den Text integriert werden, um besser auf die Zielgruppe einzugehen und lokale Suchanfragen zu bedienen.</w:t>
+      </w:r>
+      <w:r>
+        <w:t xml:space="preserve"> </w:t>
+      </w:r>
+      <w:r>
+        <w:t xml:space="preserve">#### 2) Tonalität und Stil in Bezug auf SEO</w:t>
+      </w:r>
+      <w:r>
+        <w:t xml:space="preserve"> </w:t>
+      </w:r>
+      <w:r>
+        <w:t xml:space="preserve">- **Tonalität**: Die Sprache ist allgemein positiv und ermutigend, was sich gut eignet, um Vertrauen bei potenziellen Kunden aufzubauen. Der Fokus auf die Vorteile der Behandlung wird effektiv kommuniziert.</w:t>
+      </w:r>
+      <w:r>
+        <w:t xml:space="preserve"> </w:t>
+      </w:r>
+      <w:r>
+        <w:t xml:space="preserve">- **Stil**: Der Stil ist informell und einladend, was für Landing Pages im Gesundheitsbereich vorteilhaft ist. Es fehlt jedoch an einer stärkeren Ansprache von konkreten Bedürfnissen oder Pain Points der Zielgruppe. Eine gezieltere Ansprache könnte helfen, die Conversion-Rate zu verbessern.</w:t>
+      </w:r>
+      <w:r>
+        <w:t xml:space="preserve"> </w:t>
+      </w:r>
+      <w:r>
+        <w:t xml:space="preserve">#### 3) Offensichtliche inhaltliche Lücken</w:t>
+      </w:r>
+      <w:r>
+        <w:t xml:space="preserve"> </w:t>
+      </w:r>
+      <w:r>
+        <w:t xml:space="preserve">- **Detaillierte Informationen**: Der Text könnte von mehr Details über die Behandlungsmethoden, Kosten, Vor- und Nachteile im Vergleich zu traditionellen Zahnspangen profitieren. Nutzer suchen oft nach konkreten Informationen, die ihnen bei der Entscheidungsfindung helfen.</w:t>
+      </w:r>
+      <w:r>
+        <w:t xml:space="preserve"> </w:t>
+      </w:r>
+      <w:r>
+        <w:t xml:space="preserve">- **Patientenerfahrungen**: Erfahrungsberichte oder Testimonials zu "Invisalign" oder den verwendeten Alignern könnten das Vertrauen erhöhen und helfen, Nebenwirkungen oder Bedenken zu adressieren.</w:t>
+      </w:r>
+      <w:r>
+        <w:t xml:space="preserve"> </w:t>
+      </w:r>
+      <w:r>
+        <w:t xml:space="preserve">- **Häufige Fragen (FAQ)**: Ein FAQ-Bereich wäre vorteilhaft, um zusätzliche Informationen bereitzustellen. Hier könnten Fragen zu Behandlungskosten, Behandlungsdauer, die Notwendigkeit von Retainern usw. behandelt werden.</w:t>
+      </w:r>
+      <w:r>
+        <w:t xml:space="preserve"> </w:t>
+      </w:r>
+      <w:r>
+        <w:t xml:space="preserve">- **Lokale SEO**: Die Integration von lokalem Content und Informationen zu Praxisstandorten sowie Zahnärzten in der Region Essen könnte helfen, lokale Suchanfragen besser zu bedienen und die Sichtbarkeit in Suchmaschinen zu erhöhen.</w:t>
+      </w:r>
+      <w:r>
+        <w:t xml:space="preserve"> </w:t>
+      </w:r>
+      <w:r>
+        <w:t xml:space="preserve">### Fazit</w:t>
+      </w:r>
+      <w:r>
+        <w:t xml:space="preserve"> </w:t>
+      </w:r>
+      <w:r>
+        <w:t xml:space="preserve">Um die SEO-Leistung der Webseite zu verbessern, sollte der Inhalt erweitert werden, um spezifische Keywords, Nutzerbedürfnisse und detaillierte Informationen zu integrieren. Eine strategische Optimierung des Textes unter Berücksichtigung der genannten Punkte kann zu einer höheren Sichtbarkeit, besserem Traffic und möglicherweise einer gestiegenen Conversion-Rate führen.</w:t>
+      </w:r>
+    </w:p>
+    <w:p>
+      <w:pPr>
+        <w:pStyle w:val="BodyText"/>
+      </w:pPr>
+      <w:r>
+        <w:t xml:space="preserve">Erklärung der Verbesserungen:</w:t>
+      </w:r>
+    </w:p>
+    <w:p>
+      <w:pPr>
+        <w:pStyle w:val="BodyText"/>
+      </w:pPr>
+      <w:r>
+        <w:t xml:space="preserve">1) Der optimierte Text enthält präzisere Formulierungen, ansprechende Beschreibungen, stärkere Handlungsaufforderungen und eine verbesserte Leserführung. Informationen zum Behandlungsort und zur Zielsetzung wurden hinzugefügt, um den regionalen Bezug und die Vorteile der Technik klarer herauszustellen.</w:t>
+      </w:r>
+      <w:r>
+        <w:t xml:space="preserve"> </w:t>
+      </w:r>
+      <w:r>
+        <w:t xml:space="preserve">2) Aus SEO-Sicht verbessert die höhere Keyword-Dichte für relevante Suchbegriffe und die höhere Lesbarkeit die Auffindbarkeit in Suchmaschinen. Verbesserte Textelemente erhöhen die Nutzerbindung und das Interesse, was die Absprungrate senken kann, während die regionalen Hinweise für lokale Suchanfragen von Bedeutung sind.</w:t>
+      </w:r>
+    </w:p>
+    <w:p>
+      <w:pPr>
+        <w:pStyle w:val="Heading2"/>
+      </w:pPr>
+      <w:bookmarkStart w:id="25" w:name="httpswww.rue-zahnspange.deuber-uns"/>
+      <w:r>
+        <w:t xml:space="preserve">5. https://www.rue-zahnspange.de/uber-uns</w:t>
+      </w:r>
+      <w:bookmarkEnd w:id="25"/>
+    </w:p>
+    <w:p>
+      <w:pPr>
+        <w:pStyle w:val="FirstParagraph"/>
+      </w:pPr>
+      <w:r>
+        <w:t xml:space="preserve">Analyse des Originaltexts:</w:t>
+      </w:r>
+    </w:p>
+    <w:p>
+      <w:pPr>
+        <w:pStyle w:val="BodyText"/>
+      </w:pPr>
+      <w:r>
+        <w:t xml:space="preserve">### SEO-Analysebericht für die Webseite von RÜ Zahnspange</w:t>
       </w:r>
       <w:r>
         <w:t xml:space="preserve"> </w:t>
@@ -211,31 +619,49 @@
         <w:t xml:space="preserve"> </w:t>
       </w:r>
       <w:r>
-        <w:t xml:space="preserve">- **Keyword-Dichte**: Der Text enthält spezifische Begriffe wie "Zahnspangen", "Brackets" und "Retainer", jedoch scheinen keine spezifischen Keywords aus den Vorschlägen integriert zu sein (z. B. "zahnärzte essen rüttenscheid", "invisalign erfahrung"). Eine gezielte Loni-Kontrolle auf Keyword-Dichte ist nicht möglich, aber es ist ersichtlich, dass einige relevante Keywords vernachlässigt wurden.</w:t>
-      </w:r>
-      <w:r>
-        <w:t xml:space="preserve"> </w:t>
-      </w:r>
-      <w:r>
-        <w:t xml:space="preserve">- **Mögliche fehlende Keywords**:</w:t>
-      </w:r>
-      <w:r>
-        <w:t xml:space="preserve"> </w:t>
-      </w:r>
-      <w:r>
-        <w:t xml:space="preserve">- Lokale Keywords (z. B. „Kieferorthopädie Essen“, „Zahnärzte Essen Rüttenscheid“)</w:t>
-      </w:r>
-      <w:r>
-        <w:t xml:space="preserve"> </w:t>
-      </w:r>
-      <w:r>
-        <w:t xml:space="preserve">- Keywords zu spezifischen Themen wie „Retainer Kosten“, „Kieferfehlstellung“, und Informationen zur "Zahnzusatzversicherung bei Kindern", die für mehrere potenzielle Patientengruppen relevant sein könnten.</w:t>
-      </w:r>
-      <w:r>
-        <w:t xml:space="preserve"> </w:t>
-      </w:r>
-      <w:r>
-        <w:t xml:space="preserve">- Erfahrungsberichte oder Informationen zu spezifischen Behandlungsmethoden (z. B. „Invisalign Erfahrung“, „Zahnschienen Reinigung“).</w:t>
+        <w:t xml:space="preserve">**Aktuelle Situation:**</w:t>
+      </w:r>
+      <w:r>
+        <w:t xml:space="preserve"> </w:t>
+      </w:r>
+      <w:r>
+        <w:t xml:space="preserve">- Der Text enthält relevante Keywords in Bezug auf Kieferorthopädie und bietet Informationen über die Praxis und ihre USP (Unique Selling Propositions). Es fehlen jedoch spezifische Keywords, die potenzielle Patienten bei der Suche verwenden könnten.</w:t>
+      </w:r>
+      <w:r>
+        <w:t xml:space="preserve"> </w:t>
+      </w:r>
+      <w:r>
+        <w:t xml:space="preserve">**Fehlende oder verbesserungswürdige Keywords:**</w:t>
+      </w:r>
+      <w:r>
+        <w:t xml:space="preserve"> </w:t>
+      </w:r>
+      <w:r>
+        <w:t xml:space="preserve">- Es fehlen Schlüsselwörter wie „Kieferorthopädie“ (eindeutiger Bezug), "Zahnspangen", "kindgerechte Kieferorthopädie", und „Behandlungsoptionen“.</w:t>
+      </w:r>
+      <w:r>
+        <w:t xml:space="preserve"> </w:t>
+      </w:r>
+      <w:r>
+        <w:t xml:space="preserve">- Die Google Ads Vorschläge wie „invisalign erfahrung“ und „kieferfehlstellung“ sollten stärker in den Inhalt integriert werden.</w:t>
+      </w:r>
+      <w:r>
+        <w:t xml:space="preserve"> </w:t>
+      </w:r>
+      <w:r>
+        <w:t xml:space="preserve">- Die fehlende Nennung von „Zahnmedizin“ sowie verwandten Begriffen könnte die Sichtbarkeit bei Suchanfragen verringern.</w:t>
+      </w:r>
+      <w:r>
+        <w:t xml:space="preserve"> </w:t>
+      </w:r>
+      <w:r>
+        <w:t xml:space="preserve">**Empfehlung:**</w:t>
+      </w:r>
+      <w:r>
+        <w:t xml:space="preserve"> </w:t>
+      </w:r>
+      <w:r>
+        <w:t xml:space="preserve">- Die Integration von Keywords in Überschriften, Metadaten und im laufenden Text ist entscheidend. Eine Überarbeitung der Inhalte, um die genannten Begriffe gezielt und sinnvoll zu integrieren, wird empfohlen.</w:t>
       </w:r>
       <w:r>
         <w:t xml:space="preserve"> </w:t>
@@ -247,25 +673,49 @@
         <w:t xml:space="preserve"> </w:t>
       </w:r>
       <w:r>
-        <w:t xml:space="preserve">- **Tonalität**: Der Stil ist professionell und sachlich, was für medizinische Dienstleistungen angemessen ist. Die Informationen sind klar strukturiert und gut lesbar.</w:t>
-      </w:r>
-      <w:r>
-        <w:t xml:space="preserve"> </w:t>
-      </w:r>
-      <w:r>
-        <w:t xml:space="preserve">- **SEO-Optimierung**:</w:t>
-      </w:r>
-      <w:r>
-        <w:t xml:space="preserve"> </w:t>
-      </w:r>
-      <w:r>
-        <w:t xml:space="preserve">- Die Verwendung von Call-to-Action (CTA) in „Vereinbaren Sie jetzt Ihr unverbindliches Beratungsgespräch“ ist positiv, sollte jedoch verstärkt und eindeutiger platziert werden.</w:t>
-      </w:r>
-      <w:r>
-        <w:t xml:space="preserve"> </w:t>
-      </w:r>
-      <w:r>
-        <w:t xml:space="preserve">- Der Text könnte von einer häufigeren Verwendung relevanter Keywords profitieren, um die Sichtbarkeit in Suchmaschinen zu steigern. Verwendung von Überschriften und Unterüberschriften, die Hauptkeywords beinhalten, könnte die Lesbarkeit und die SEO-Rankings ebenfalls verbessern.</w:t>
+        <w:t xml:space="preserve">**Aktuelle Tonalität:**</w:t>
+      </w:r>
+      <w:r>
+        <w:t xml:space="preserve"> </w:t>
+      </w:r>
+      <w:r>
+        <w:t xml:space="preserve">- Der Text hat eine professionelle, warmherzige Tonalität, die zu einer zahnmedizinischen Praxis passt und Vertrauen aufbaut.</w:t>
+      </w:r>
+      <w:r>
+        <w:t xml:space="preserve"> </w:t>
+      </w:r>
+      <w:r>
+        <w:t xml:space="preserve">- Die Informationen werden klar und verständlich präsentiert, jedoch könnte der Stil SEO-technisch optimiert werden, um die Auffindbarkeit zu erhöhen.</w:t>
+      </w:r>
+      <w:r>
+        <w:t xml:space="preserve"> </w:t>
+      </w:r>
+      <w:r>
+        <w:t xml:space="preserve">**SEO-Effektivität:**</w:t>
+      </w:r>
+      <w:r>
+        <w:t xml:space="preserve"> </w:t>
+      </w:r>
+      <w:r>
+        <w:t xml:space="preserve">- Der Text ist ansprechend für Leser, könnte aber durch bestimmte SEO-Elemente wie die Verwendung von aktiven Verben und spezifischen Schlüsselphrasen (anstatt allgemeiner Begriffe) verbessert werden.</w:t>
+      </w:r>
+      <w:r>
+        <w:t xml:space="preserve"> </w:t>
+      </w:r>
+      <w:r>
+        <w:t xml:space="preserve">- Es fehlen klare Handlungsaufrufe (Call-to-Action) im Fließtext, die Patienten zur Kontaktaufnahme animieren.</w:t>
+      </w:r>
+      <w:r>
+        <w:t xml:space="preserve"> </w:t>
+      </w:r>
+      <w:r>
+        <w:t xml:space="preserve">**Empfehlung:**</w:t>
+      </w:r>
+      <w:r>
+        <w:t xml:space="preserve"> </w:t>
+      </w:r>
+      <w:r>
+        <w:t xml:space="preserve">- Die Verwendung aktiver Sprache und das Einbinden stärkerer Handlungsaufforderungen könnten die Conversion erhöhen. Auf Seiten wie „Jetzt Termin vereinbaren“ sollte auch im Text deutlicher verwiesen werden.</w:t>
       </w:r>
       <w:r>
         <w:t xml:space="preserve"> </w:t>
@@ -277,25 +727,49 @@
         <w:t xml:space="preserve"> </w:t>
       </w:r>
       <w:r>
-        <w:t xml:space="preserve">- **Patientenbedürfnisse und Informationen**: Es fehlen detaillierte Informationen über das Behandlungsspektrum, wie z.B. die Auswirkungen von Zahnfehlstellungen auf die Mundgesundheit, die Notwendigkeit zeitnaher Behandlungen oder Informationen für spezielle Zielgruppen (z.B. Kinder, Erwachsene).</w:t>
-      </w:r>
-      <w:r>
-        <w:t xml:space="preserve"> </w:t>
-      </w:r>
-      <w:r>
-        <w:t xml:space="preserve">- **Preisstrukturen und Finanzierungsoptionen**: Konkrete Informationen über Behandlungskosten oder Möglichkeiten zur Zahnzusatzversicherung sind nicht enthalten, obwohl diese von den Nutzern als wichtig erachtet werden.</w:t>
-      </w:r>
-      <w:r>
-        <w:t xml:space="preserve"> </w:t>
-      </w:r>
-      <w:r>
-        <w:t xml:space="preserve">- **Zusätzliche Ressourcen**: Erfahrungsberichte, Testimonials oder häufig gestellte Fragen (FAQs) können potenziellen Patienten Vertrauen geben und die Interaktion erhöhen.</w:t>
-      </w:r>
-      <w:r>
-        <w:t xml:space="preserve"> </w:t>
-      </w:r>
-      <w:r>
-        <w:t xml:space="preserve">- **Einfache Sprachvariationen**: Vermehrte Verwendung von Synonymen für Hauptkeywords könnte die Sichtbarkeit für unterschiedliche Suchanfragen erhöhen (z. B. die Verwendung von "Kieferorthopädie" statt nur "Zahnspangen").</w:t>
+        <w:t xml:space="preserve">**Inhaltliche Mängel:**</w:t>
+      </w:r>
+      <w:r>
+        <w:t xml:space="preserve"> </w:t>
+      </w:r>
+      <w:r>
+        <w:t xml:space="preserve">- Es sind wenig detaillierte Informationen über spezifische Behandlungen und deren Vorteile vorhanden, wie z.B. „Invisalign“ oder andere moderne Kieferorthopädische Techniken.</w:t>
+      </w:r>
+      <w:r>
+        <w:t xml:space="preserve"> </w:t>
+      </w:r>
+      <w:r>
+        <w:t xml:space="preserve">- Es werden keine spezifischen Fragen behandelt, die Patienten häufig stellen (z.B. „Wie lange dauert eine Behandlung?“ oder „Was kann ich von der ersten Sitzung erwarten?“).</w:t>
+      </w:r>
+      <w:r>
+        <w:t xml:space="preserve"> </w:t>
+      </w:r>
+      <w:r>
+        <w:t xml:space="preserve">- Ein Fehlen von Patientenbewertungen oder Erfahrungsberichten könnte das Vertrauen weiter stärken und die Conversion-Raten verbessern.</w:t>
+      </w:r>
+      <w:r>
+        <w:t xml:space="preserve"> </w:t>
+      </w:r>
+      <w:r>
+        <w:t xml:space="preserve">**Empfehlung:**</w:t>
+      </w:r>
+      <w:r>
+        <w:t xml:space="preserve"> </w:t>
+      </w:r>
+      <w:r>
+        <w:t xml:space="preserve">- Ergänzen Sie die Webseite mit häufigen Fragen (FAQ) zu Behandlungen, um sowohl informative als auch suchrelevante Inhalte zu bieten.</w:t>
+      </w:r>
+      <w:r>
+        <w:t xml:space="preserve"> </w:t>
+      </w:r>
+      <w:r>
+        <w:t xml:space="preserve">- Implementieren Sie eine Rubrik für Patientenbewertungen oder Erfolgsgeschichten.</w:t>
+      </w:r>
+      <w:r>
+        <w:t xml:space="preserve"> </w:t>
+      </w:r>
+      <w:r>
+        <w:t xml:space="preserve">- Bieten Sie detaillierte Beschreibungen zu den verschiedenen Behandlungsmethoden an, um mehr Suchanfragen abzudecken und Nutzer besser zu informieren.</w:t>
       </w:r>
       <w:r>
         <w:t xml:space="preserve"> </w:t>
@@ -307,7 +781,7 @@
         <w:t xml:space="preserve"> </w:t>
       </w:r>
       <w:r>
-        <w:t xml:space="preserve">Die Webseite hat ein gutes Grundgerüst für die Darstellung von Kieferorthopädie-Angeboten, nutzt jedoch das volle Potenzial an Keywords und möglichen Inhalten nicht aus. Eine strategische Optimierung unter Berücksichtigung der oben genannten Punkte kann die Sichtbarkeit sowie die Benutzerinteraktion erheblich steigern.</w:t>
+        <w:t xml:space="preserve">Die Webseite von RÜ Zahnspange zeigt eine solide Grundlage in Begriffen und Tonalität für eine zahmedizinische Praxis, jedoch gibt es erhebliche Möglichkeiten zur Optimierung. Durch die strategische Implementierung der empfohlenen Keywords, die Integration von Handlungsaufforderungen sowie das Schließen inhaltlicher Lücken kann die Sichtbarkeit in Suchmaschinen erheblich verbessert werden, was letztendlich zu einer höheren Patientenanzahl führen sollte.</w:t>
       </w:r>
     </w:p>
     <w:p>
@@ -323,439 +797,13 @@
         <w:pStyle w:val="BodyText"/>
       </w:pPr>
       <w:r>
-        <w:t xml:space="preserve">1) **Verbesserungen:** Der neue Text enthält mehr Details und spezifische Informationen, die den Nutzen der verschiedenen Behandlungsoptionen hervorheben. Zusätzlich werden Schlagwörter wie „Erwachsene“, „Essen“ und „Zahnpflege“ integriert, um die Relevanz der Inhalte zu erhöhen. Es gibt eine stärkere Ansprache an die Zielgruppe und der Text ist insgesamt ansprechender formuliert.</w:t>
-      </w:r>
-      <w:r>
-        <w:t xml:space="preserve"> </w:t>
-      </w:r>
-      <w:r>
-        <w:t xml:space="preserve">2) **SEO-Vorteile:** Die Optimierung führt zu einer höheren Relevanz für Suchmaschinen, da spezifische Keywords und Phrasen genutzt werden, die potenzielle Patienten ansprechen. Eine klarere Struktur und eine stärkere Fokussierung auf die Bedürfnisse der Zielgruppe können die Verweildauer auf der Seite erhöhen und die Absprungrate senken, was wiederum die Sichtbarkeit in den Suchergebnissen verbessert.</w:t>
-      </w:r>
-    </w:p>
-    <w:p>
-      <w:pPr>
-        <w:pStyle w:val="Heading2"/>
-      </w:pPr>
-      <w:bookmarkStart w:id="23" w:name="X6ba7732a0b7f6aac07bd0537472bbad06ccf2ca"/>
-      <w:r>
-        <w:t xml:space="preserve">3. https://www.rue-zahnspange.de/behandlungsablauf</w:t>
-      </w:r>
-      <w:bookmarkEnd w:id="23"/>
-    </w:p>
-    <w:p>
-      <w:pPr>
-        <w:pStyle w:val="FirstParagraph"/>
-      </w:pPr>
-      <w:r>
-        <w:t xml:space="preserve">Analyse des Originaltexts:</w:t>
-      </w:r>
-    </w:p>
-    <w:p>
-      <w:pPr>
-        <w:pStyle w:val="BodyText"/>
-      </w:pPr>
-      <w:r>
-        <w:t xml:space="preserve">### Analysebericht zur SEO-Situation</w:t>
-      </w:r>
-      <w:r>
-        <w:t xml:space="preserve"> </w:t>
-      </w:r>
-      <w:r>
-        <w:t xml:space="preserve">#### 1) Keyword-Dichte / Mögliche fehlende Keywords</w:t>
-      </w:r>
-      <w:r>
-        <w:t xml:space="preserve"> </w:t>
-      </w:r>
-      <w:r>
-        <w:t xml:space="preserve">- **Keyword-Dichte**: Der Text verwendet spezifische Begriffe wie „Behandlungsplan“, „Zahnspange“, „Diagnose“, und „Retainer“, jedoch gibt es keine Häufigkeit, die auf eine gezielte Keyword-Optimierung hinweist. Eine strategische Verteilung der vorgeschlagenen Keywords über die Seite wäre vorteilhaft.</w:t>
-      </w:r>
-      <w:r>
-        <w:t xml:space="preserve"> </w:t>
-      </w:r>
-      <w:r>
-        <w:t xml:space="preserve">- **Mögliche fehlende Keywords**:</w:t>
-      </w:r>
-      <w:r>
-        <w:t xml:space="preserve"> </w:t>
-      </w:r>
-      <w:r>
-        <w:t xml:space="preserve">- Die Keywords in den Google Ads Vorschlägen sind nicht klar im Text integriert. Besonders relevant wären Begriffe wie „Kieferorthopädie in Essen“, „unsichtbare Zahnschienen“ und „Zahnspangen für Kinder“. Diese Keywords haben hohes Suchvolumen und sollten im Text thematisiert werden, um mehr organischen Traffic zu generieren.</w:t>
-      </w:r>
-      <w:r>
-        <w:t xml:space="preserve"> </w:t>
-      </w:r>
-      <w:r>
-        <w:t xml:space="preserve">#### 2) Tonalität und Stil in Bezug auf SEO</w:t>
-      </w:r>
-      <w:r>
-        <w:t xml:space="preserve"> </w:t>
-      </w:r>
-      <w:r>
-        <w:t xml:space="preserve">- **Tonalität**: Der Text verwendet einen professionellen und einladenden Ton, der Vertrauen in die Dienstleistungen aufbaut. Dies ist für eine Zahnarztpraxis wichtig, da Patienten häufig nach Zuverlässigkeit und Erfahrung suchen.</w:t>
-      </w:r>
-      <w:r>
-        <w:t xml:space="preserve"> </w:t>
-      </w:r>
-      <w:r>
-        <w:t xml:space="preserve">- **SEO-Stil**: Der Text kann durch klarere Call-to-Actions und spezifischere Informationen (wie zum Beispiel Preise, Dauer der Behandlungen etc.) SEO-technisch optimiert werden. Das Einfügen von FAQ-Bereichen oder Kundenbewertungen könnte auch die Aufenthaltsdauer auf der Seite erhöhen und somit die SEO-Leistung verbessern.</w:t>
-      </w:r>
-      <w:r>
-        <w:t xml:space="preserve"> </w:t>
-      </w:r>
-      <w:r>
-        <w:t xml:space="preserve">#### 3) Offensichtliche inhaltliche Lücken</w:t>
-      </w:r>
-      <w:r>
-        <w:t xml:space="preserve"> </w:t>
-      </w:r>
-      <w:r>
-        <w:t xml:space="preserve">- **Missing Content**:</w:t>
-      </w:r>
-      <w:r>
-        <w:t xml:space="preserve"> </w:t>
-      </w:r>
-      <w:r>
-        <w:t xml:space="preserve">- **Preisinformationen**: Hinweise zu Kosten, Zahlungsplänen oder möglicherweise auch Versicherungsinformationen würden den Nutzern helfen, besser informiert zu sein.</w:t>
-      </w:r>
-      <w:r>
-        <w:t xml:space="preserve"> </w:t>
-      </w:r>
-      <w:r>
-        <w:t xml:space="preserve">- **Erfahrungen und Testimonials**: Die Integration von Patientenberichten oder Erfahrungsberichten könnte das Vertrauen weiter stärken und die Verweildauer erhöhen.</w:t>
-      </w:r>
-      <w:r>
-        <w:t xml:space="preserve"> </w:t>
-      </w:r>
-      <w:r>
-        <w:t xml:space="preserve">- **Bildung und Aufklärung über Behandlungen**: Informationen zu verschiedenen Arten von Zahnspangen und ihren Vorteilen, häufige Fragen zu Behandlungen oder zur Zahn- und Mundhygiene während der Behandlung könnten den Inhalt bereichern.</w:t>
-      </w:r>
-      <w:r>
-        <w:t xml:space="preserve"> </w:t>
-      </w:r>
-      <w:r>
-        <w:t xml:space="preserve">- **Lokale SEO**: Der Text sollte lokale Bezüge zu Rüttenscheid und Essen herstellen und lokale Ereignisse oder spezielle Angebote einbeziehen.</w:t>
-      </w:r>
-      <w:r>
-        <w:t xml:space="preserve"> </w:t>
-      </w:r>
-      <w:r>
-        <w:t xml:space="preserve">### Fazit</w:t>
-      </w:r>
-      <w:r>
-        <w:t xml:space="preserve"> </w:t>
-      </w:r>
-      <w:r>
-        <w:t xml:space="preserve">Zusammenfassend ist der Text zwar informativ, aber er könnte durch gezielte Optimierungen hinsichtlich der Keyword-Nutzung, Stil und zusätzliche Inhalte deutlich an Sichtbarkeit und Nutzerengagement gewinnen. Durch die Implementierung der vorgeschlagenen Änderungen könnte die Webseite ihre Auffindbarkeit in Suchmaschinen erheblich verbessern.</w:t>
-      </w:r>
-    </w:p>
-    <w:p>
-      <w:pPr>
-        <w:pStyle w:val="BodyText"/>
-      </w:pPr>
-      <w:r>
-        <w:t xml:space="preserve">Erklärung der Verbesserungen:</w:t>
-      </w:r>
-    </w:p>
-    <w:p>
-      <w:pPr>
-        <w:pStyle w:val="BodyText"/>
-      </w:pPr>
-      <w:r>
-        <w:t xml:space="preserve">1) **Verbesserungen:** Der neue Text weist eine präzisere Sprache auf, die Informationen klarer strukturiert und zusätzliche relevante Details einfügt, wie die Erwähnung von Zahnzusatzversicherungen und die valide Beschreibung der Therapie. Die Formulierungen sind ansprechender und leserlicher gestaltet.</w:t>
-      </w:r>
-      <w:r>
-        <w:t xml:space="preserve"> </w:t>
-      </w:r>
-      <w:r>
-        <w:t xml:space="preserve">2) **SEO-Vorteile:** Eine klare und informative Sprache verbessert die Benutzererfahrung und erhöht die Verweildauer auf der Seite. Durch die Integration von Schlüsselwörtern wie "Zahnzusatzversicherungen" und "Langfristige Stabilität" wird die Sichtbarkeit in Suchmaschinen erhöht, während der Leser relevante Informationen schnell findet, was potenziell die Conversion-Rate steigert.</w:t>
-      </w:r>
-    </w:p>
-    <w:p>
-      <w:pPr>
-        <w:pStyle w:val="Heading2"/>
-      </w:pPr>
-      <w:bookmarkStart w:id="24" w:name="httpswww.rue-zahnspange.deerwachsene"/>
-      <w:r>
-        <w:t xml:space="preserve">4. https://www.rue-zahnspange.de/erwachsene</w:t>
-      </w:r>
-      <w:bookmarkEnd w:id="24"/>
-    </w:p>
-    <w:p>
-      <w:pPr>
-        <w:pStyle w:val="FirstParagraph"/>
-      </w:pPr>
-      <w:r>
-        <w:t xml:space="preserve">Analyse des Originaltexts:</w:t>
-      </w:r>
-    </w:p>
-    <w:p>
-      <w:pPr>
-        <w:pStyle w:val="BodyText"/>
-      </w:pPr>
-      <w:r>
-        <w:t xml:space="preserve">### SEO-Analysebericht</w:t>
-      </w:r>
-      <w:r>
-        <w:t xml:space="preserve"> </w:t>
-      </w:r>
-      <w:r>
-        <w:t xml:space="preserve">#### 1) Keyword-Dichte / mögliche fehlende Keywords</w:t>
-      </w:r>
-      <w:r>
-        <w:t xml:space="preserve"> </w:t>
-      </w:r>
-      <w:r>
-        <w:t xml:space="preserve">- **Keyword-Dichte**: Der Text fokussiert sich stark auf die Begriffe „klare Aligner“, „Zahnkorrektur“, „effiziente Diagnose“ und verwandte synonyme Begriffe. Diese Keywords wiederholen sich jedoch häufig, was zu einer Überoptimierung führen kann, während potenzielle Keywords unterrepräsentiert sind.</w:t>
-      </w:r>
-      <w:r>
-        <w:t xml:space="preserve"> </w:t>
-      </w:r>
-      <w:r>
-        <w:t xml:space="preserve">- **Fehlende Keywords**: Basierend auf den vorgeschlagenen Google Ads Keywords könnten folgende Begriffe sinnvoll in den Text integriert werden:</w:t>
-      </w:r>
-      <w:r>
-        <w:t xml:space="preserve"> </w:t>
-      </w:r>
-      <w:r>
-        <w:t xml:space="preserve">- „Zahnzusatzversicherung“</w:t>
-      </w:r>
-      <w:r>
-        <w:t xml:space="preserve"> </w:t>
-      </w:r>
-      <w:r>
-        <w:t xml:space="preserve">- „Retainer“</w:t>
-      </w:r>
-      <w:r>
-        <w:t xml:space="preserve"> </w:t>
-      </w:r>
-      <w:r>
-        <w:t xml:space="preserve">- „Kieferorthopädie“ (Bereichsbezeichnung)</w:t>
-      </w:r>
-      <w:r>
-        <w:t xml:space="preserve"> </w:t>
-      </w:r>
-      <w:r>
-        <w:t xml:space="preserve">- „Invisalign“ (Markenbegriff für klare Aligner)</w:t>
-      </w:r>
-      <w:r>
-        <w:t xml:space="preserve"> </w:t>
-      </w:r>
-      <w:r>
-        <w:t xml:space="preserve">- „Zahnärzte in Essen“</w:t>
-      </w:r>
-      <w:r>
-        <w:t xml:space="preserve"> </w:t>
-      </w:r>
-      <w:r>
-        <w:t xml:space="preserve">Diese Keywords können helfen, die Sichtbarkeit in den jeweiligen Suchanfragen zu erhöhen und die Relevanz für die lokale Zielgruppe zu stärken.</w:t>
-      </w:r>
-      <w:r>
-        <w:t xml:space="preserve"> </w:t>
-      </w:r>
-      <w:r>
-        <w:t xml:space="preserve">#### 2) Tonalität und Stil in Bezug auf SEO</w:t>
-      </w:r>
-      <w:r>
-        <w:t xml:space="preserve"> </w:t>
-      </w:r>
-      <w:r>
-        <w:t xml:space="preserve">- **Tonalität**: Der Text hat eine professionelle, vertrauenswürdige und ansprechende Tonalität, die gut zur Zielgruppe (Erwachsene, die an Zahnkorrekturen interessiert sind) passt. Die Verwendung positiver Emotionen wie „komfortabel“, „bequem“ und „unauffällig“ ist durchweg präsent.</w:t>
-      </w:r>
-      <w:r>
-        <w:t xml:space="preserve"> </w:t>
-      </w:r>
-      <w:r>
-        <w:t xml:space="preserve">- **Stil**: Der Stil ist klar und informativ, jedoch im Hinblick auf SEO könnte er durch mehr Interaktionen und Handlungsaufforderungen verbessert werden. Weitere Calls-to-Action (CTAs) könnten die Conversion-Rate erhöhen.</w:t>
-      </w:r>
-      <w:r>
-        <w:t xml:space="preserve"> </w:t>
-      </w:r>
-      <w:r>
-        <w:t xml:space="preserve">#### 3) Offensichtliche inhaltliche Lücken</w:t>
-      </w:r>
-      <w:r>
-        <w:t xml:space="preserve"> </w:t>
-      </w:r>
-      <w:r>
-        <w:t xml:space="preserve">- **Konkrete Informationen zu Verfahren**: Detailliertere Inhalte über die Behandlungsgeschwindigkeit, die Dauer der Behandlung oder spezifische Vorteile und Nachteile im Vergleich zu anderen Behandlungsformen (z. B. traditionelle Brackets) wären wertvoll.</w:t>
-      </w:r>
-      <w:r>
-        <w:t xml:space="preserve"> </w:t>
-      </w:r>
-      <w:r>
-        <w:t xml:space="preserve">- **Kundenbewertungen/Erfahrungen**: Das Einfügen von Testimonials oder Fallstudien könnte den Text ansprechender machen und Vertrauen aufbauen.</w:t>
-      </w:r>
-      <w:r>
-        <w:t xml:space="preserve"> </w:t>
-      </w:r>
-      <w:r>
-        <w:t xml:space="preserve">- **Preisinformationen**: Informationen zu den Kosten von Behandlungen oder eine Erläuterung der Zahnzusatzversicherung könnten für potenzielle Kunden von Interesse sein.</w:t>
-      </w:r>
-      <w:r>
-        <w:t xml:space="preserve"> </w:t>
-      </w:r>
-      <w:r>
-        <w:t xml:space="preserve">- **Häufig gestellte Fragen (FAQ)**: Ein Bereich mit häufigen Fragen zu klaren Alignern, Behandlung, Nachsorge und möglichen Risiken könnte zusätzliche Besucher anziehen.</w:t>
-      </w:r>
-      <w:r>
-        <w:t xml:space="preserve"> </w:t>
-      </w:r>
-      <w:r>
-        <w:t xml:space="preserve">### Zusammenfassend:</w:t>
-      </w:r>
-      <w:r>
-        <w:t xml:space="preserve"> </w:t>
-      </w:r>
-      <w:r>
-        <w:t xml:space="preserve">Die Webseite hat eine solide Informationsbasis und spricht die Zielgruppe gut an. Allerdings gibt es Chancen zur Verbesserung der Keyword-Optimierung, Inhalte sowie zur Integration von lokalen Suchmaschinenaspekten. Die Ergänzung von Kundenfeedback und spezifischen Informationen zu Zahnzusatzversicherungen sowie FAQs könnte die Nutzererfahrung weiter steigern und die Sichtbarkeit in Suchmaschinen erhöhen.</w:t>
-      </w:r>
-    </w:p>
-    <w:p>
-      <w:pPr>
-        <w:pStyle w:val="BodyText"/>
-      </w:pPr>
-      <w:r>
-        <w:t xml:space="preserve">Erklärung der Verbesserungen:</w:t>
-      </w:r>
-    </w:p>
-    <w:p>
-      <w:pPr>
-        <w:pStyle w:val="BodyText"/>
-      </w:pPr>
-      <w:r>
-        <w:t xml:space="preserve">1) Der optimierte Text ist präziser, informativer und enthält gezielte Keywords und ansprechende Formulierungen. Es werden spezifische Vorteile der Behandlungen hervorgehoben, und es wird eine stärkere Verbindung zur Zielgruppe (z.B. Eltern) hergestellt.</w:t>
-      </w:r>
-      <w:r>
-        <w:t xml:space="preserve"> </w:t>
-      </w:r>
-      <w:r>
-        <w:t xml:space="preserve">2) Aus SEO-Sicht verbessert dies die Sichtbarkeit durch relevante Keywords, erhöht die Nutzerbindung durch ansprechende Inhalte und optimiert die Conversion durch klarere Handlungsaufforderungen. Dies kann zu besseren Rankings bei Suchmaschinen führen.</w:t>
-      </w:r>
-    </w:p>
-    <w:p>
-      <w:pPr>
-        <w:pStyle w:val="Heading2"/>
-      </w:pPr>
-      <w:bookmarkStart w:id="25" w:name="httpswww.rue-zahnspange.deuber-uns"/>
-      <w:r>
-        <w:t xml:space="preserve">5. https://www.rue-zahnspange.de/uber-uns</w:t>
-      </w:r>
-      <w:bookmarkEnd w:id="25"/>
-    </w:p>
-    <w:p>
-      <w:pPr>
-        <w:pStyle w:val="FirstParagraph"/>
-      </w:pPr>
-      <w:r>
-        <w:t xml:space="preserve">Analyse des Originaltexts:</w:t>
-      </w:r>
-    </w:p>
-    <w:p>
-      <w:pPr>
-        <w:pStyle w:val="BodyText"/>
-      </w:pPr>
-      <w:r>
-        <w:t xml:space="preserve">### SEO-Analysebericht für die Website RÜ Zahnspange</w:t>
-      </w:r>
-      <w:r>
-        <w:t xml:space="preserve"> </w:t>
-      </w:r>
-      <w:r>
-        <w:t xml:space="preserve">#### 1) Keyword-Dichte / mögliche fehlende Keywords</w:t>
-      </w:r>
-      <w:r>
-        <w:t xml:space="preserve"> </w:t>
-      </w:r>
-      <w:r>
-        <w:t xml:space="preserve">- **Keyword-Dichte:** Die aktuelle Keyword-Dichte scheint niedrig zu sein, da spezifische Begriffe wie „Zahnspange“, „kieferorthopädische Versorgung“ und „Kinderzahnmedizin“ nicht strategisch platziert sind. Es fehlt eine klare Fokussierung auf relevante Keywords.</w:t>
-      </w:r>
-      <w:r>
-        <w:t xml:space="preserve"> </w:t>
-      </w:r>
-      <w:r>
-        <w:t xml:space="preserve">- **Mögliche fehlende Keywords:** Es gibt Potenzial, weitere spezifische Keywords aus den vorgeschlagenen Google Ads zu integrieren, wie „Retainer Kosten“, „Kieferorthopädie Essen“, „Invisalign Erfahrungen“ und „Zahnzusatzversicherung bei Kindern“. Diese Keywords könnten helfen, gezieltere Besucher anzuziehen, die aktiv nach diesen Dienstleistungen suchen.</w:t>
-      </w:r>
-      <w:r>
-        <w:t xml:space="preserve"> </w:t>
-      </w:r>
-      <w:r>
-        <w:t xml:space="preserve">#### 2) Tonalität und Stil in Bezug auf SEO</w:t>
-      </w:r>
-      <w:r>
-        <w:t xml:space="preserve"> </w:t>
-      </w:r>
-      <w:r>
-        <w:t xml:space="preserve">- **Tonalität:** Der Stil ist freundlich, warm und professionell, was gut zu einer patientenorientierten Praxis passt. Diese Tonalität spricht sowohl Eltern als auch Kinder an und fördert ein Gefühl von Vertrauen und Sicherheit.</w:t>
-      </w:r>
-      <w:r>
-        <w:t xml:space="preserve"> </w:t>
-      </w:r>
-      <w:r>
-        <w:t xml:space="preserve">- **SEO-Freundlichkeit:** Die Struktur des Textes ist klar, jedoch könnte die Verwendung von hochwertigem HTML (z. B. Header-Tags, Fett- oder Kursivschrift für wichtige Punkte) und eine Verbesserung der Lesbarkeit durch Absätze oder Bullets die User Experience und SEO weiter verbessern. Es wäre auch vorteilhaft, alt-Texte für Bilder zu verwenden, um die Sichtbarkeit in den Bildersuchergebnissen zu erhöhen.</w:t>
-      </w:r>
-      <w:r>
-        <w:t xml:space="preserve"> </w:t>
-      </w:r>
-      <w:r>
-        <w:t xml:space="preserve">#### 3) Offensichtliche inhaltliche Lücken</w:t>
-      </w:r>
-      <w:r>
-        <w:t xml:space="preserve"> </w:t>
-      </w:r>
-      <w:r>
-        <w:t xml:space="preserve">- **Fehlende Dienstleistungen:** Informationen über spezifische Behandlungen, Kosten oder mehr Details zu angebotenen Zahnspangen-Optionen fehlen. Eine Übersicht der verschiedenen Kieferorthopädischen Dienstleistungen könnte das Engagement erhöhen.</w:t>
-      </w:r>
-      <w:r>
-        <w:t xml:space="preserve"> </w:t>
-      </w:r>
-      <w:r>
-        <w:t xml:space="preserve">- **Fallstudien oder Testimonials:** Es gibt keine realen Patientenberichte oder Fallstudien, die den Erfolg der Behandlungen illustrieren. Das Hinzufügen solcher Inhalte kann sowohl die Glaubwürdigkeit erhöhen als auch das Vertrauen neuer Patienten gewinnen.</w:t>
-      </w:r>
-      <w:r>
-        <w:t xml:space="preserve"> </w:t>
-      </w:r>
-      <w:r>
-        <w:t xml:space="preserve">- **Blog oder Wissensbereich:** Ein Blog, der regelmäßig über Themen wie Zahnpflege, häufige Fragen zu Behandlungen oder Neuigkeiten in der Kieferorthopädie informiert, könnte nicht nur langfristig Traffic generieren, sondern auch den Expertenstatus der Praxis festigen.</w:t>
-      </w:r>
-      <w:r>
-        <w:t xml:space="preserve"> </w:t>
-      </w:r>
-      <w:r>
-        <w:t xml:space="preserve">- **Call-to-Action (CTA):** Der aktuelle Call-to-Action am Ende könnte intensiver und variabler gestaltet werden. Die Hinzufügung spezifischer Anreize, wie z. B. Rabatte für Erstbesucher oder kostenlose Beratungen, könnte die Conversion-Rate signifikant erhöhen.</w:t>
-      </w:r>
-      <w:r>
-        <w:t xml:space="preserve"> </w:t>
-      </w:r>
-      <w:r>
-        <w:t xml:space="preserve">### Fazit</w:t>
-      </w:r>
-      <w:r>
-        <w:t xml:space="preserve"> </w:t>
-      </w:r>
-      <w:r>
-        <w:t xml:space="preserve">Um die Sichtbarkeit in Suchmaschinen zu verbessern und mehr Patienten anzuziehen, sollte die Website von RÜ Zahnspange gezielter auf relevante Keywords ausgerichtet werden, interessante Inhalte über Dienstleistungen und Patientenerfahrungen erstellt werden und eine strukturell verbesserte SEO-Strategie verfolgt werden. Durch diese Maßnahmen kann das Potenzial der Webseite deutlich erhöht werden.</w:t>
-      </w:r>
-    </w:p>
-    <w:p>
-      <w:pPr>
-        <w:pStyle w:val="BodyText"/>
-      </w:pPr>
-      <w:r>
-        <w:t xml:space="preserve">Erklärung der Verbesserungen:</w:t>
-      </w:r>
-    </w:p>
-    <w:p>
-      <w:pPr>
-        <w:pStyle w:val="BodyText"/>
-      </w:pPr>
-      <w:r>
-        <w:t xml:space="preserve">1) Der optimierte Text enthält spezifischere Informationen über die Praxis, die Behandlungen und die Qualifikationen des Teams. Zusätzliche Aspekte wie persönliche Ansprache, Details zu Behandlungen, patientenorientierte Werte und Informationen über Zahnschienen und Retainer wurden integriert. Dadurch wird die Benutzererfahrung verbessert, indem mehr relevante Informationen bereitgestellt werden.</w:t>
-      </w:r>
-      <w:r>
-        <w:t xml:space="preserve"> </w:t>
-      </w:r>
-      <w:r>
-        <w:t xml:space="preserve">2) Aus SEO-Sicht verbessert sich die Sichtbarkeit durch die Verwendung relevanter Keywords, die den Suchintentionen potenzieller Patienten entsprechen. Eine detaillierte und informative Webseite neigt dazu, besser in Suchmaschinen-Rankings abzuschneiden, was zu einer höheren Klickrate und einem größeren Patientenstamm führen kann.</w:t>
+        <w:t xml:space="preserve">1) **Verbesserungen**: Der neue Text bietet präzisere Formulierungen, zusätzliche relevante Informationen wie die Thematisierung von Zahnzusatzversicherungen und betont die fachliche Expertise des Teams sowie die angenehme Patientenerfahrung. Auch der Umfang der Informationen über Dr. Graf und deren internationale Erfahrung wurde erweitert.</w:t>
+      </w:r>
+      <w:r>
+        <w:t xml:space="preserve"> </w:t>
+      </w:r>
+      <w:r>
+        <w:t xml:space="preserve">2) **SEO-Nutzen**: Die verbesserte Keyword-Integration (z.B. "Kieferorthopädie", "Zahnzusatzversicherung") und die Bereitstellung informativer Inhalte erhöht die Sichtbarkeit in Suchmaschinen und verbessert die Chance, höher eingestuft zu werden. Zudem trägt die Betonung der Patientenorientierung zur Verbesserung der Nutzererfahrung bei, was positive Verweildauer und Interaktionen fördern kann.</w:t>
       </w:r>
     </w:p>
     <w:sectPr/>

</xml_diff>